<commit_message>
Thêm vào file đồ án
</commit_message>
<xml_diff>
--- a/Mau Do An.docx
+++ b/Mau Do An.docx
@@ -5996,10 +5996,10 @@
           <w:noProof/>
         </w:rPr>
         <w:drawing>
-          <wp:inline distT="0" distB="0" distL="0" distR="0" wp14:anchorId="161F4E93" wp14:editId="4A16294E">
-            <wp:extent cx="2867025" cy="2000250"/>
-            <wp:effectExtent l="0" t="0" r="9525" b="0"/>
-            <wp:docPr id="9" name="Picture 9"/>
+          <wp:inline distT="0" distB="0" distL="0" distR="0" wp14:anchorId="4AC137EE" wp14:editId="718B758E">
+            <wp:extent cx="2924175" cy="1724025"/>
+            <wp:effectExtent l="0" t="0" r="9525" b="9525"/>
+            <wp:docPr id="10" name="Picture 10"/>
             <wp:cNvGraphicFramePr>
               <a:graphicFrameLocks xmlns:a="http://schemas.openxmlformats.org/drawingml/2006/main" noChangeAspect="1"/>
             </wp:cNvGraphicFramePr>
@@ -6011,7 +6011,7 @@
                     <pic:cNvPicPr/>
                   </pic:nvPicPr>
                   <pic:blipFill>
-                    <a:blip r:embed="rId13"/>
+                    <a:blip r:embed="rId14"/>
                     <a:stretch>
                       <a:fillRect/>
                     </a:stretch>
@@ -6019,7 +6019,7 @@
                   <pic:spPr>
                     <a:xfrm>
                       <a:off x="0" y="0"/>
-                      <a:ext cx="2867025" cy="2000250"/>
+                      <a:ext cx="2924175" cy="1724025"/>
                     </a:xfrm>
                     <a:prstGeom prst="rect">
                       <a:avLst/>
@@ -6031,8 +6031,281 @@
           </wp:inline>
         </w:drawing>
       </w:r>
+    </w:p>
+    <w:p>
+      <w:pPr>
+        <w:rPr>
+          <w:rFonts w:ascii="Times New Roman" w:hAnsi="Times New Roman" w:cs="Times New Roman"/>
+          <w:sz w:val="26"/>
+          <w:szCs w:val="26"/>
+        </w:rPr>
+      </w:pPr>
+      <w:r>
+        <w:rPr>
+          <w:rFonts w:ascii="Times New Roman" w:hAnsi="Times New Roman" w:cs="Times New Roman"/>
+          <w:sz w:val="26"/>
+          <w:szCs w:val="26"/>
+        </w:rPr>
+        <w:t>Các chức năng</w:t>
+      </w:r>
+      <w:r>
+        <w:rPr>
+          <w:rFonts w:ascii="Times New Roman" w:hAnsi="Times New Roman" w:cs="Times New Roman"/>
+          <w:sz w:val="26"/>
+          <w:szCs w:val="26"/>
+        </w:rPr>
+        <w:t>:</w:t>
+      </w:r>
+    </w:p>
+    <w:p>
+      <w:pPr>
+        <w:rPr>
+          <w:rFonts w:ascii="Times New Roman" w:hAnsi="Times New Roman" w:cs="Times New Roman"/>
+          <w:sz w:val="26"/>
+          <w:szCs w:val="26"/>
+        </w:rPr>
+      </w:pPr>
+      <w:r>
+        <w:rPr>
+          <w:noProof/>
+        </w:rPr>
+        <w:drawing>
+          <wp:inline distT="0" distB="0" distL="0" distR="0" wp14:anchorId="64A07BA5" wp14:editId="7BB44926">
+            <wp:extent cx="4972050" cy="1333500"/>
+            <wp:effectExtent l="0" t="0" r="0" b="0"/>
+            <wp:docPr id="11" name="Picture 11"/>
+            <wp:cNvGraphicFramePr>
+              <a:graphicFrameLocks xmlns:a="http://schemas.openxmlformats.org/drawingml/2006/main" noChangeAspect="1"/>
+            </wp:cNvGraphicFramePr>
+            <a:graphic xmlns:a="http://schemas.openxmlformats.org/drawingml/2006/main">
+              <a:graphicData uri="http://schemas.openxmlformats.org/drawingml/2006/picture">
+                <pic:pic xmlns:pic="http://schemas.openxmlformats.org/drawingml/2006/picture">
+                  <pic:nvPicPr>
+                    <pic:cNvPr id="1" name=""/>
+                    <pic:cNvPicPr/>
+                  </pic:nvPicPr>
+                  <pic:blipFill>
+                    <a:blip r:embed="rId15"/>
+                    <a:stretch>
+                      <a:fillRect/>
+                    </a:stretch>
+                  </pic:blipFill>
+                  <pic:spPr>
+                    <a:xfrm>
+                      <a:off x="0" y="0"/>
+                      <a:ext cx="4972050" cy="1333500"/>
+                    </a:xfrm>
+                    <a:prstGeom prst="rect">
+                      <a:avLst/>
+                    </a:prstGeom>
+                  </pic:spPr>
+                </pic:pic>
+              </a:graphicData>
+            </a:graphic>
+          </wp:inline>
+        </w:drawing>
+      </w:r>
+    </w:p>
+    <w:p>
+      <w:pPr>
+        <w:rPr>
+          <w:rFonts w:ascii="Times New Roman" w:hAnsi="Times New Roman" w:cs="Times New Roman"/>
+          <w:sz w:val="26"/>
+          <w:szCs w:val="26"/>
+        </w:rPr>
+      </w:pPr>
+      <w:r>
+        <w:rPr>
+          <w:rFonts w:ascii="Times New Roman" w:hAnsi="Times New Roman" w:cs="Times New Roman"/>
+          <w:sz w:val="26"/>
+          <w:szCs w:val="26"/>
+        </w:rPr>
+        <w:t>a. Quãng đường ngắn nhất</w:t>
+      </w:r>
       <w:bookmarkStart w:id="15" w:name="_GoBack"/>
       <w:bookmarkEnd w:id="15"/>
+    </w:p>
+    <w:p>
+      <w:pPr>
+        <w:rPr>
+          <w:rFonts w:ascii="Times New Roman" w:hAnsi="Times New Roman" w:cs="Times New Roman"/>
+          <w:sz w:val="26"/>
+          <w:szCs w:val="26"/>
+        </w:rPr>
+      </w:pPr>
+      <w:r>
+        <w:rPr>
+          <w:noProof/>
+        </w:rPr>
+        <w:drawing>
+          <wp:inline distT="0" distB="0" distL="0" distR="0" wp14:anchorId="0196FD1F" wp14:editId="18794FC0">
+            <wp:extent cx="5495925" cy="409575"/>
+            <wp:effectExtent l="0" t="0" r="9525" b="9525"/>
+            <wp:docPr id="12" name="Picture 12"/>
+            <wp:cNvGraphicFramePr>
+              <a:graphicFrameLocks xmlns:a="http://schemas.openxmlformats.org/drawingml/2006/main" noChangeAspect="1"/>
+            </wp:cNvGraphicFramePr>
+            <a:graphic xmlns:a="http://schemas.openxmlformats.org/drawingml/2006/main">
+              <a:graphicData uri="http://schemas.openxmlformats.org/drawingml/2006/picture">
+                <pic:pic xmlns:pic="http://schemas.openxmlformats.org/drawingml/2006/picture">
+                  <pic:nvPicPr>
+                    <pic:cNvPr id="1" name=""/>
+                    <pic:cNvPicPr/>
+                  </pic:nvPicPr>
+                  <pic:blipFill>
+                    <a:blip r:embed="rId16"/>
+                    <a:stretch>
+                      <a:fillRect/>
+                    </a:stretch>
+                  </pic:blipFill>
+                  <pic:spPr>
+                    <a:xfrm>
+                      <a:off x="0" y="0"/>
+                      <a:ext cx="5495925" cy="409575"/>
+                    </a:xfrm>
+                    <a:prstGeom prst="rect">
+                      <a:avLst/>
+                    </a:prstGeom>
+                  </pic:spPr>
+                </pic:pic>
+              </a:graphicData>
+            </a:graphic>
+          </wp:inline>
+        </w:drawing>
+      </w:r>
+    </w:p>
+    <w:p>
+      <w:pPr>
+        <w:rPr>
+          <w:rFonts w:ascii="Times New Roman" w:hAnsi="Times New Roman" w:cs="Times New Roman"/>
+          <w:sz w:val="26"/>
+          <w:szCs w:val="26"/>
+        </w:rPr>
+      </w:pPr>
+      <w:r>
+        <w:rPr>
+          <w:rFonts w:ascii="Times New Roman" w:hAnsi="Times New Roman" w:cs="Times New Roman"/>
+          <w:sz w:val="26"/>
+          <w:szCs w:val="26"/>
+        </w:rPr>
+        <w:t>b. Tuyến đường ngắn nhất</w:t>
+      </w:r>
+    </w:p>
+    <w:p>
+      <w:pPr>
+        <w:rPr>
+          <w:rFonts w:ascii="Times New Roman" w:hAnsi="Times New Roman" w:cs="Times New Roman"/>
+          <w:sz w:val="26"/>
+          <w:szCs w:val="26"/>
+        </w:rPr>
+      </w:pPr>
+      <w:r>
+        <w:rPr>
+          <w:noProof/>
+        </w:rPr>
+        <w:drawing>
+          <wp:inline distT="0" distB="0" distL="0" distR="0" wp14:anchorId="77911D1D" wp14:editId="1516CAAA">
+            <wp:extent cx="5524500" cy="676275"/>
+            <wp:effectExtent l="0" t="0" r="0" b="9525"/>
+            <wp:docPr id="13" name="Picture 13"/>
+            <wp:cNvGraphicFramePr>
+              <a:graphicFrameLocks xmlns:a="http://schemas.openxmlformats.org/drawingml/2006/main" noChangeAspect="1"/>
+            </wp:cNvGraphicFramePr>
+            <a:graphic xmlns:a="http://schemas.openxmlformats.org/drawingml/2006/main">
+              <a:graphicData uri="http://schemas.openxmlformats.org/drawingml/2006/picture">
+                <pic:pic xmlns:pic="http://schemas.openxmlformats.org/drawingml/2006/picture">
+                  <pic:nvPicPr>
+                    <pic:cNvPr id="1" name=""/>
+                    <pic:cNvPicPr/>
+                  </pic:nvPicPr>
+                  <pic:blipFill>
+                    <a:blip r:embed="rId17"/>
+                    <a:stretch>
+                      <a:fillRect/>
+                    </a:stretch>
+                  </pic:blipFill>
+                  <pic:spPr>
+                    <a:xfrm>
+                      <a:off x="0" y="0"/>
+                      <a:ext cx="5524500" cy="676275"/>
+                    </a:xfrm>
+                    <a:prstGeom prst="rect">
+                      <a:avLst/>
+                    </a:prstGeom>
+                  </pic:spPr>
+                </pic:pic>
+              </a:graphicData>
+            </a:graphic>
+          </wp:inline>
+        </w:drawing>
+      </w:r>
+    </w:p>
+    <w:p>
+      <w:pPr>
+        <w:rPr>
+          <w:rFonts w:ascii="Times New Roman" w:hAnsi="Times New Roman" w:cs="Times New Roman"/>
+          <w:sz w:val="26"/>
+          <w:szCs w:val="26"/>
+        </w:rPr>
+      </w:pPr>
+      <w:r>
+        <w:rPr>
+          <w:rFonts w:ascii="Times New Roman" w:hAnsi="Times New Roman" w:cs="Times New Roman"/>
+          <w:sz w:val="26"/>
+          <w:szCs w:val="26"/>
+        </w:rPr>
+        <w:lastRenderedPageBreak/>
+        <w:t>c. Hiển thị giá theo phương tiện/ hãng xe</w:t>
+      </w:r>
+    </w:p>
+    <w:p>
+      <w:pPr>
+        <w:rPr>
+          <w:rFonts w:ascii="Times New Roman" w:hAnsi="Times New Roman" w:cs="Times New Roman"/>
+          <w:sz w:val="26"/>
+          <w:szCs w:val="26"/>
+        </w:rPr>
+      </w:pPr>
+      <w:r>
+        <w:rPr>
+          <w:noProof/>
+        </w:rPr>
+        <w:drawing>
+          <wp:inline distT="0" distB="0" distL="0" distR="0" wp14:anchorId="13D2D588" wp14:editId="1A5685C5">
+            <wp:extent cx="4781550" cy="2476500"/>
+            <wp:effectExtent l="0" t="0" r="0" b="0"/>
+            <wp:docPr id="14" name="Picture 14"/>
+            <wp:cNvGraphicFramePr>
+              <a:graphicFrameLocks xmlns:a="http://schemas.openxmlformats.org/drawingml/2006/main" noChangeAspect="1"/>
+            </wp:cNvGraphicFramePr>
+            <a:graphic xmlns:a="http://schemas.openxmlformats.org/drawingml/2006/main">
+              <a:graphicData uri="http://schemas.openxmlformats.org/drawingml/2006/picture">
+                <pic:pic xmlns:pic="http://schemas.openxmlformats.org/drawingml/2006/picture">
+                  <pic:nvPicPr>
+                    <pic:cNvPr id="1" name=""/>
+                    <pic:cNvPicPr/>
+                  </pic:nvPicPr>
+                  <pic:blipFill>
+                    <a:blip r:embed="rId18"/>
+                    <a:stretch>
+                      <a:fillRect/>
+                    </a:stretch>
+                  </pic:blipFill>
+                  <pic:spPr>
+                    <a:xfrm>
+                      <a:off x="0" y="0"/>
+                      <a:ext cx="4781550" cy="2476500"/>
+                    </a:xfrm>
+                    <a:prstGeom prst="rect">
+                      <a:avLst/>
+                    </a:prstGeom>
+                  </pic:spPr>
+                </pic:pic>
+              </a:graphicData>
+            </a:graphic>
+          </wp:inline>
+        </w:drawing>
+      </w:r>
       <w:r>
         <w:rPr>
           <w:rFonts w:ascii="Times New Roman" w:hAnsi="Times New Roman" w:cs="Times New Roman"/>
@@ -6217,7 +6490,7 @@
           <w:szCs w:val="26"/>
         </w:rPr>
       </w:pPr>
-      <w:hyperlink r:id="rId14" w:history="1">
+      <w:hyperlink r:id="rId19" w:history="1">
         <w:r>
           <w:rPr>
             <w:rStyle w:val="Hyperlink"/>
@@ -6620,12 +6893,12 @@
       </w:r>
     </w:p>
     <w:sectPr>
-      <w:headerReference w:type="even" r:id="rId15"/>
-      <w:headerReference w:type="default" r:id="rId16"/>
-      <w:footerReference w:type="even" r:id="rId17"/>
-      <w:footerReference w:type="default" r:id="rId18"/>
-      <w:headerReference w:type="first" r:id="rId19"/>
-      <w:footerReference w:type="first" r:id="rId20"/>
+      <w:headerReference w:type="even" r:id="rId20"/>
+      <w:headerReference w:type="default" r:id="rId21"/>
+      <w:footerReference w:type="even" r:id="rId22"/>
+      <w:footerReference w:type="default" r:id="rId23"/>
+      <w:headerReference w:type="first" r:id="rId24"/>
+      <w:footerReference w:type="first" r:id="rId25"/>
       <w:type w:val="continuous"/>
       <w:pgSz w:w="12240" w:h="15840"/>
       <w:pgMar w:top="900" w:right="1440" w:bottom="720" w:left="1440" w:header="720" w:footer="720" w:gutter="0"/>
@@ -6712,7 +6985,7 @@
           <w:rPr>
             <w:noProof/>
           </w:rPr>
-          <w:t>8</w:t>
+          <w:t>5</w:t>
         </w:r>
         <w:r>
           <w:rPr>
@@ -6819,7 +7092,7 @@
         <v:path o:extrusionok="f" gradientshapeok="t" o:connecttype="rect"/>
         <o:lock v:ext="edit" aspectratio="t"/>
       </v:shapetype>
-      <v:shape id="_x0000_i1035" type="#_x0000_t75" style="width:11.25pt;height:11.25pt" o:bullet="t">
+      <v:shape id="_x0000_i1043" type="#_x0000_t75" style="width:11.25pt;height:11.25pt" o:bullet="t">
         <v:imagedata r:id="rId1" o:title="mso8CA7"/>
       </v:shape>
     </w:pict>
@@ -8023,6 +8296,95 @@
     </w:lvl>
   </w:abstractNum>
   <w:abstractNum w:abstractNumId="9" w15:restartNumberingAfterBreak="0">
+    <w:nsid w:val="12DE0AD7"/>
+    <w:multiLevelType w:val="hybridMultilevel"/>
+    <w:tmpl w:val="7F1CF5F6"/>
+    <w:lvl w:ilvl="0" w:tplc="04090019">
+      <w:start w:val="1"/>
+      <w:numFmt w:val="lowerLetter"/>
+      <w:lvlText w:val="%1."/>
+      <w:lvlJc w:val="left"/>
+      <w:pPr>
+        <w:ind w:left="720" w:hanging="360"/>
+      </w:pPr>
+      <w:rPr>
+        <w:rFonts w:hint="default"/>
+      </w:rPr>
+    </w:lvl>
+    <w:lvl w:ilvl="1" w:tplc="04090019" w:tentative="1">
+      <w:start w:val="1"/>
+      <w:numFmt w:val="lowerLetter"/>
+      <w:lvlText w:val="%2."/>
+      <w:lvlJc w:val="left"/>
+      <w:pPr>
+        <w:ind w:left="1440" w:hanging="360"/>
+      </w:pPr>
+    </w:lvl>
+    <w:lvl w:ilvl="2" w:tplc="0409001B" w:tentative="1">
+      <w:start w:val="1"/>
+      <w:numFmt w:val="lowerRoman"/>
+      <w:lvlText w:val="%3."/>
+      <w:lvlJc w:val="right"/>
+      <w:pPr>
+        <w:ind w:left="2160" w:hanging="180"/>
+      </w:pPr>
+    </w:lvl>
+    <w:lvl w:ilvl="3" w:tplc="0409000F" w:tentative="1">
+      <w:start w:val="1"/>
+      <w:numFmt w:val="decimal"/>
+      <w:lvlText w:val="%4."/>
+      <w:lvlJc w:val="left"/>
+      <w:pPr>
+        <w:ind w:left="2880" w:hanging="360"/>
+      </w:pPr>
+    </w:lvl>
+    <w:lvl w:ilvl="4" w:tplc="04090019" w:tentative="1">
+      <w:start w:val="1"/>
+      <w:numFmt w:val="lowerLetter"/>
+      <w:lvlText w:val="%5."/>
+      <w:lvlJc w:val="left"/>
+      <w:pPr>
+        <w:ind w:left="3600" w:hanging="360"/>
+      </w:pPr>
+    </w:lvl>
+    <w:lvl w:ilvl="5" w:tplc="0409001B" w:tentative="1">
+      <w:start w:val="1"/>
+      <w:numFmt w:val="lowerRoman"/>
+      <w:lvlText w:val="%6."/>
+      <w:lvlJc w:val="right"/>
+      <w:pPr>
+        <w:ind w:left="4320" w:hanging="180"/>
+      </w:pPr>
+    </w:lvl>
+    <w:lvl w:ilvl="6" w:tplc="0409000F" w:tentative="1">
+      <w:start w:val="1"/>
+      <w:numFmt w:val="decimal"/>
+      <w:lvlText w:val="%7."/>
+      <w:lvlJc w:val="left"/>
+      <w:pPr>
+        <w:ind w:left="5040" w:hanging="360"/>
+      </w:pPr>
+    </w:lvl>
+    <w:lvl w:ilvl="7" w:tplc="04090019" w:tentative="1">
+      <w:start w:val="1"/>
+      <w:numFmt w:val="lowerLetter"/>
+      <w:lvlText w:val="%8."/>
+      <w:lvlJc w:val="left"/>
+      <w:pPr>
+        <w:ind w:left="5760" w:hanging="360"/>
+      </w:pPr>
+    </w:lvl>
+    <w:lvl w:ilvl="8" w:tplc="0409001B" w:tentative="1">
+      <w:start w:val="1"/>
+      <w:numFmt w:val="lowerRoman"/>
+      <w:lvlText w:val="%9."/>
+      <w:lvlJc w:val="right"/>
+      <w:pPr>
+        <w:ind w:left="6480" w:hanging="180"/>
+      </w:pPr>
+    </w:lvl>
+  </w:abstractNum>
+  <w:abstractNum w:abstractNumId="10" w15:restartNumberingAfterBreak="0">
     <w:nsid w:val="144A0D4E"/>
     <w:multiLevelType w:val="multilevel"/>
     <w:tmpl w:val="52C82DEC"/>
@@ -8171,7 +8533,7 @@
       </w:rPr>
     </w:lvl>
   </w:abstractNum>
-  <w:abstractNum w:abstractNumId="10" w15:restartNumberingAfterBreak="0">
+  <w:abstractNum w:abstractNumId="11" w15:restartNumberingAfterBreak="0">
     <w:nsid w:val="14C56F7C"/>
     <w:multiLevelType w:val="multilevel"/>
     <w:tmpl w:val="90FC84DA"/>
@@ -8320,7 +8682,7 @@
       </w:rPr>
     </w:lvl>
   </w:abstractNum>
-  <w:abstractNum w:abstractNumId="11" w15:restartNumberingAfterBreak="0">
+  <w:abstractNum w:abstractNumId="12" w15:restartNumberingAfterBreak="0">
     <w:nsid w:val="15ED516C"/>
     <w:multiLevelType w:val="multilevel"/>
     <w:tmpl w:val="C77C9D44"/>
@@ -8469,7 +8831,7 @@
       </w:rPr>
     </w:lvl>
   </w:abstractNum>
-  <w:abstractNum w:abstractNumId="12" w15:restartNumberingAfterBreak="0">
+  <w:abstractNum w:abstractNumId="13" w15:restartNumberingAfterBreak="0">
     <w:nsid w:val="17985983"/>
     <w:multiLevelType w:val="multilevel"/>
     <w:tmpl w:val="87C628F4"/>
@@ -8618,7 +8980,7 @@
       </w:rPr>
     </w:lvl>
   </w:abstractNum>
-  <w:abstractNum w:abstractNumId="13" w15:restartNumberingAfterBreak="0">
+  <w:abstractNum w:abstractNumId="14" w15:restartNumberingAfterBreak="0">
     <w:nsid w:val="182448DD"/>
     <w:multiLevelType w:val="hybridMultilevel"/>
     <w:tmpl w:val="2A1A7082"/>
@@ -8731,7 +9093,7 @@
       </w:rPr>
     </w:lvl>
   </w:abstractNum>
-  <w:abstractNum w:abstractNumId="14" w15:restartNumberingAfterBreak="0">
+  <w:abstractNum w:abstractNumId="15" w15:restartNumberingAfterBreak="0">
     <w:nsid w:val="18A10849"/>
     <w:multiLevelType w:val="multilevel"/>
     <w:tmpl w:val="2F74CFAE"/>
@@ -8880,7 +9242,7 @@
       </w:rPr>
     </w:lvl>
   </w:abstractNum>
-  <w:abstractNum w:abstractNumId="15" w15:restartNumberingAfterBreak="0">
+  <w:abstractNum w:abstractNumId="16" w15:restartNumberingAfterBreak="0">
     <w:nsid w:val="18EF2F14"/>
     <w:multiLevelType w:val="hybridMultilevel"/>
     <w:tmpl w:val="713ED52C"/>
@@ -8993,7 +9355,7 @@
       </w:rPr>
     </w:lvl>
   </w:abstractNum>
-  <w:abstractNum w:abstractNumId="16" w15:restartNumberingAfterBreak="0">
+  <w:abstractNum w:abstractNumId="17" w15:restartNumberingAfterBreak="0">
     <w:nsid w:val="1A986BBB"/>
     <w:multiLevelType w:val="hybridMultilevel"/>
     <w:tmpl w:val="BF28082C"/>
@@ -9106,7 +9468,7 @@
       </w:rPr>
     </w:lvl>
   </w:abstractNum>
-  <w:abstractNum w:abstractNumId="17" w15:restartNumberingAfterBreak="0">
+  <w:abstractNum w:abstractNumId="18" w15:restartNumberingAfterBreak="0">
     <w:nsid w:val="21AB5724"/>
     <w:multiLevelType w:val="multilevel"/>
     <w:tmpl w:val="6E148E6C"/>
@@ -9255,7 +9617,7 @@
       </w:rPr>
     </w:lvl>
   </w:abstractNum>
-  <w:abstractNum w:abstractNumId="18" w15:restartNumberingAfterBreak="0">
+  <w:abstractNum w:abstractNumId="19" w15:restartNumberingAfterBreak="0">
     <w:nsid w:val="238A1329"/>
     <w:multiLevelType w:val="multilevel"/>
     <w:tmpl w:val="7152FAA0"/>
@@ -9404,7 +9766,7 @@
       </w:rPr>
     </w:lvl>
   </w:abstractNum>
-  <w:abstractNum w:abstractNumId="19" w15:restartNumberingAfterBreak="0">
+  <w:abstractNum w:abstractNumId="20" w15:restartNumberingAfterBreak="0">
     <w:nsid w:val="23C14AE4"/>
     <w:multiLevelType w:val="hybridMultilevel"/>
     <w:tmpl w:val="964414E2"/>
@@ -9517,7 +9879,7 @@
       </w:rPr>
     </w:lvl>
   </w:abstractNum>
-  <w:abstractNum w:abstractNumId="20" w15:restartNumberingAfterBreak="0">
+  <w:abstractNum w:abstractNumId="21" w15:restartNumberingAfterBreak="0">
     <w:nsid w:val="27830432"/>
     <w:multiLevelType w:val="multilevel"/>
     <w:tmpl w:val="5FB40B00"/>
@@ -9630,7 +9992,7 @@
       </w:rPr>
     </w:lvl>
   </w:abstractNum>
-  <w:abstractNum w:abstractNumId="21" w15:restartNumberingAfterBreak="0">
+  <w:abstractNum w:abstractNumId="22" w15:restartNumberingAfterBreak="0">
     <w:nsid w:val="28917B81"/>
     <w:multiLevelType w:val="hybridMultilevel"/>
     <w:tmpl w:val="C01228CE"/>
@@ -9743,7 +10105,7 @@
       </w:rPr>
     </w:lvl>
   </w:abstractNum>
-  <w:abstractNum w:abstractNumId="22" w15:restartNumberingAfterBreak="0">
+  <w:abstractNum w:abstractNumId="23" w15:restartNumberingAfterBreak="0">
     <w:nsid w:val="2B144A6B"/>
     <w:multiLevelType w:val="hybridMultilevel"/>
     <w:tmpl w:val="B46AEE58"/>
@@ -9856,7 +10218,7 @@
       </w:rPr>
     </w:lvl>
   </w:abstractNum>
-  <w:abstractNum w:abstractNumId="23" w15:restartNumberingAfterBreak="0">
+  <w:abstractNum w:abstractNumId="24" w15:restartNumberingAfterBreak="0">
     <w:nsid w:val="2B6454F4"/>
     <w:multiLevelType w:val="hybridMultilevel"/>
     <w:tmpl w:val="C294336C"/>
@@ -9944,7 +10306,7 @@
       </w:pPr>
     </w:lvl>
   </w:abstractNum>
-  <w:abstractNum w:abstractNumId="24" w15:restartNumberingAfterBreak="0">
+  <w:abstractNum w:abstractNumId="25" w15:restartNumberingAfterBreak="0">
     <w:nsid w:val="2C405D6F"/>
     <w:multiLevelType w:val="multilevel"/>
     <w:tmpl w:val="48CAF252"/>
@@ -10057,7 +10419,7 @@
       </w:rPr>
     </w:lvl>
   </w:abstractNum>
-  <w:abstractNum w:abstractNumId="25" w15:restartNumberingAfterBreak="0">
+  <w:abstractNum w:abstractNumId="26" w15:restartNumberingAfterBreak="0">
     <w:nsid w:val="3196056D"/>
     <w:multiLevelType w:val="hybridMultilevel"/>
     <w:tmpl w:val="A54840BA"/>
@@ -10201,7 +10563,7 @@
       </w:pPr>
     </w:lvl>
   </w:abstractNum>
-  <w:abstractNum w:abstractNumId="26" w15:restartNumberingAfterBreak="0">
+  <w:abstractNum w:abstractNumId="27" w15:restartNumberingAfterBreak="0">
     <w:nsid w:val="341A1816"/>
     <w:multiLevelType w:val="hybridMultilevel"/>
     <w:tmpl w:val="90BE31A0"/>
@@ -10314,7 +10676,7 @@
       </w:rPr>
     </w:lvl>
   </w:abstractNum>
-  <w:abstractNum w:abstractNumId="27" w15:restartNumberingAfterBreak="0">
+  <w:abstractNum w:abstractNumId="28" w15:restartNumberingAfterBreak="0">
     <w:nsid w:val="3A6327F8"/>
     <w:multiLevelType w:val="multilevel"/>
     <w:tmpl w:val="317A67DE"/>
@@ -10463,7 +10825,7 @@
       </w:rPr>
     </w:lvl>
   </w:abstractNum>
-  <w:abstractNum w:abstractNumId="28" w15:restartNumberingAfterBreak="0">
+  <w:abstractNum w:abstractNumId="29" w15:restartNumberingAfterBreak="0">
     <w:nsid w:val="3BEB667B"/>
     <w:multiLevelType w:val="hybridMultilevel"/>
     <w:tmpl w:val="77B6EE76"/>
@@ -10577,7 +10939,7 @@
       </w:rPr>
     </w:lvl>
   </w:abstractNum>
-  <w:abstractNum w:abstractNumId="29" w15:restartNumberingAfterBreak="0">
+  <w:abstractNum w:abstractNumId="30" w15:restartNumberingAfterBreak="0">
     <w:nsid w:val="3E3B25D9"/>
     <w:multiLevelType w:val="multilevel"/>
     <w:tmpl w:val="38822588"/>
@@ -10726,7 +11088,7 @@
       </w:rPr>
     </w:lvl>
   </w:abstractNum>
-  <w:abstractNum w:abstractNumId="30" w15:restartNumberingAfterBreak="0">
+  <w:abstractNum w:abstractNumId="31" w15:restartNumberingAfterBreak="0">
     <w:nsid w:val="3F0D2840"/>
     <w:multiLevelType w:val="multilevel"/>
     <w:tmpl w:val="A300CBBA"/>
@@ -10839,7 +11201,7 @@
       </w:rPr>
     </w:lvl>
   </w:abstractNum>
-  <w:abstractNum w:abstractNumId="31" w15:restartNumberingAfterBreak="0">
+  <w:abstractNum w:abstractNumId="32" w15:restartNumberingAfterBreak="0">
     <w:nsid w:val="44D865F1"/>
     <w:multiLevelType w:val="multilevel"/>
     <w:tmpl w:val="25547650"/>
@@ -10953,7 +11315,7 @@
       </w:rPr>
     </w:lvl>
   </w:abstractNum>
-  <w:abstractNum w:abstractNumId="32" w15:restartNumberingAfterBreak="0">
+  <w:abstractNum w:abstractNumId="33" w15:restartNumberingAfterBreak="0">
     <w:nsid w:val="45CC6A2B"/>
     <w:multiLevelType w:val="multilevel"/>
     <w:tmpl w:val="6F2697AE"/>
@@ -11066,7 +11428,7 @@
       </w:rPr>
     </w:lvl>
   </w:abstractNum>
-  <w:abstractNum w:abstractNumId="33" w15:restartNumberingAfterBreak="0">
+  <w:abstractNum w:abstractNumId="34" w15:restartNumberingAfterBreak="0">
     <w:nsid w:val="4ED6362A"/>
     <w:multiLevelType w:val="multilevel"/>
     <w:tmpl w:val="29865A9A"/>
@@ -11215,7 +11577,7 @@
       </w:rPr>
     </w:lvl>
   </w:abstractNum>
-  <w:abstractNum w:abstractNumId="34" w15:restartNumberingAfterBreak="0">
+  <w:abstractNum w:abstractNumId="35" w15:restartNumberingAfterBreak="0">
     <w:nsid w:val="4F6E6640"/>
     <w:multiLevelType w:val="hybridMultilevel"/>
     <w:tmpl w:val="4D4E28B6"/>
@@ -11301,7 +11663,7 @@
       </w:pPr>
     </w:lvl>
   </w:abstractNum>
-  <w:abstractNum w:abstractNumId="35" w15:restartNumberingAfterBreak="0">
+  <w:abstractNum w:abstractNumId="36" w15:restartNumberingAfterBreak="0">
     <w:nsid w:val="4FA11938"/>
     <w:multiLevelType w:val="multilevel"/>
     <w:tmpl w:val="7924C64C"/>
@@ -11450,7 +11812,7 @@
       </w:rPr>
     </w:lvl>
   </w:abstractNum>
-  <w:abstractNum w:abstractNumId="36" w15:restartNumberingAfterBreak="0">
+  <w:abstractNum w:abstractNumId="37" w15:restartNumberingAfterBreak="0">
     <w:nsid w:val="5041254C"/>
     <w:multiLevelType w:val="hybridMultilevel"/>
     <w:tmpl w:val="12F237F8"/>
@@ -11563,7 +11925,7 @@
       </w:rPr>
     </w:lvl>
   </w:abstractNum>
-  <w:abstractNum w:abstractNumId="37" w15:restartNumberingAfterBreak="0">
+  <w:abstractNum w:abstractNumId="38" w15:restartNumberingAfterBreak="0">
     <w:nsid w:val="50F041DD"/>
     <w:multiLevelType w:val="multilevel"/>
     <w:tmpl w:val="041A9836"/>
@@ -11676,7 +12038,7 @@
       </w:rPr>
     </w:lvl>
   </w:abstractNum>
-  <w:abstractNum w:abstractNumId="38" w15:restartNumberingAfterBreak="0">
+  <w:abstractNum w:abstractNumId="39" w15:restartNumberingAfterBreak="0">
     <w:nsid w:val="547542E9"/>
     <w:multiLevelType w:val="hybridMultilevel"/>
     <w:tmpl w:val="2D9C36F4"/>
@@ -11789,7 +12151,7 @@
       </w:rPr>
     </w:lvl>
   </w:abstractNum>
-  <w:abstractNum w:abstractNumId="39" w15:restartNumberingAfterBreak="0">
+  <w:abstractNum w:abstractNumId="40" w15:restartNumberingAfterBreak="0">
     <w:nsid w:val="54C55345"/>
     <w:multiLevelType w:val="multilevel"/>
     <w:tmpl w:val="97C6EE3E"/>
@@ -11938,7 +12300,7 @@
       </w:rPr>
     </w:lvl>
   </w:abstractNum>
-  <w:abstractNum w:abstractNumId="40" w15:restartNumberingAfterBreak="0">
+  <w:abstractNum w:abstractNumId="41" w15:restartNumberingAfterBreak="0">
     <w:nsid w:val="599E579C"/>
     <w:multiLevelType w:val="hybridMultilevel"/>
     <w:tmpl w:val="4F748AA6"/>
@@ -12051,7 +12413,7 @@
       </w:rPr>
     </w:lvl>
   </w:abstractNum>
-  <w:abstractNum w:abstractNumId="41" w15:restartNumberingAfterBreak="0">
+  <w:abstractNum w:abstractNumId="42" w15:restartNumberingAfterBreak="0">
     <w:nsid w:val="59A311F6"/>
     <w:multiLevelType w:val="multilevel"/>
     <w:tmpl w:val="7102BC1C"/>
@@ -12200,7 +12562,7 @@
       </w:rPr>
     </w:lvl>
   </w:abstractNum>
-  <w:abstractNum w:abstractNumId="42" w15:restartNumberingAfterBreak="0">
+  <w:abstractNum w:abstractNumId="43" w15:restartNumberingAfterBreak="0">
     <w:nsid w:val="5C0E3F8D"/>
     <w:multiLevelType w:val="multilevel"/>
     <w:tmpl w:val="7258F5E8"/>
@@ -12313,7 +12675,7 @@
       </w:rPr>
     </w:lvl>
   </w:abstractNum>
-  <w:abstractNum w:abstractNumId="43" w15:restartNumberingAfterBreak="0">
+  <w:abstractNum w:abstractNumId="44" w15:restartNumberingAfterBreak="0">
     <w:nsid w:val="5DA26483"/>
     <w:multiLevelType w:val="multilevel"/>
     <w:tmpl w:val="83560AB8"/>
@@ -12426,7 +12788,7 @@
       </w:rPr>
     </w:lvl>
   </w:abstractNum>
-  <w:abstractNum w:abstractNumId="44" w15:restartNumberingAfterBreak="0">
+  <w:abstractNum w:abstractNumId="45" w15:restartNumberingAfterBreak="0">
     <w:nsid w:val="5EF8151F"/>
     <w:multiLevelType w:val="multilevel"/>
     <w:tmpl w:val="0E785036"/>
@@ -12575,7 +12937,7 @@
       </w:rPr>
     </w:lvl>
   </w:abstractNum>
-  <w:abstractNum w:abstractNumId="45" w15:restartNumberingAfterBreak="0">
+  <w:abstractNum w:abstractNumId="46" w15:restartNumberingAfterBreak="0">
     <w:nsid w:val="5FFC1F74"/>
     <w:multiLevelType w:val="hybridMultilevel"/>
     <w:tmpl w:val="E6EED994"/>
@@ -12665,7 +13027,7 @@
       </w:pPr>
     </w:lvl>
   </w:abstractNum>
-  <w:abstractNum w:abstractNumId="46" w15:restartNumberingAfterBreak="0">
+  <w:abstractNum w:abstractNumId="47" w15:restartNumberingAfterBreak="0">
     <w:nsid w:val="6115372A"/>
     <w:multiLevelType w:val="hybridMultilevel"/>
     <w:tmpl w:val="4E6C02EE"/>
@@ -12778,7 +13140,7 @@
       </w:rPr>
     </w:lvl>
   </w:abstractNum>
-  <w:abstractNum w:abstractNumId="47" w15:restartNumberingAfterBreak="0">
+  <w:abstractNum w:abstractNumId="48" w15:restartNumberingAfterBreak="0">
     <w:nsid w:val="61280F3A"/>
     <w:multiLevelType w:val="multilevel"/>
     <w:tmpl w:val="CCD6A21C"/>
@@ -12891,7 +13253,7 @@
       </w:rPr>
     </w:lvl>
   </w:abstractNum>
-  <w:abstractNum w:abstractNumId="48" w15:restartNumberingAfterBreak="0">
+  <w:abstractNum w:abstractNumId="49" w15:restartNumberingAfterBreak="0">
     <w:nsid w:val="6135085B"/>
     <w:multiLevelType w:val="hybridMultilevel"/>
     <w:tmpl w:val="78A4B400"/>
@@ -13004,7 +13366,7 @@
       </w:rPr>
     </w:lvl>
   </w:abstractNum>
-  <w:abstractNum w:abstractNumId="49" w15:restartNumberingAfterBreak="0">
+  <w:abstractNum w:abstractNumId="50" w15:restartNumberingAfterBreak="0">
     <w:nsid w:val="61E96F6B"/>
     <w:multiLevelType w:val="multilevel"/>
     <w:tmpl w:val="775EE520"/>
@@ -13153,7 +13515,7 @@
       </w:rPr>
     </w:lvl>
   </w:abstractNum>
-  <w:abstractNum w:abstractNumId="50" w15:restartNumberingAfterBreak="0">
+  <w:abstractNum w:abstractNumId="51" w15:restartNumberingAfterBreak="0">
     <w:nsid w:val="63771541"/>
     <w:multiLevelType w:val="multilevel"/>
     <w:tmpl w:val="25547650"/>
@@ -13267,7 +13629,7 @@
       </w:rPr>
     </w:lvl>
   </w:abstractNum>
-  <w:abstractNum w:abstractNumId="51" w15:restartNumberingAfterBreak="0">
+  <w:abstractNum w:abstractNumId="52" w15:restartNumberingAfterBreak="0">
     <w:nsid w:val="63B73A72"/>
     <w:multiLevelType w:val="hybridMultilevel"/>
     <w:tmpl w:val="C13A7C3E"/>
@@ -13353,7 +13715,7 @@
       </w:pPr>
     </w:lvl>
   </w:abstractNum>
-  <w:abstractNum w:abstractNumId="52" w15:restartNumberingAfterBreak="0">
+  <w:abstractNum w:abstractNumId="53" w15:restartNumberingAfterBreak="0">
     <w:nsid w:val="648F0AFC"/>
     <w:multiLevelType w:val="hybridMultilevel"/>
     <w:tmpl w:val="676271AC"/>
@@ -13466,7 +13828,7 @@
       </w:rPr>
     </w:lvl>
   </w:abstractNum>
-  <w:abstractNum w:abstractNumId="53" w15:restartNumberingAfterBreak="0">
+  <w:abstractNum w:abstractNumId="54" w15:restartNumberingAfterBreak="0">
     <w:nsid w:val="65262887"/>
     <w:multiLevelType w:val="multilevel"/>
     <w:tmpl w:val="F8EE865E"/>
@@ -13615,7 +13977,7 @@
       </w:rPr>
     </w:lvl>
   </w:abstractNum>
-  <w:abstractNum w:abstractNumId="54" w15:restartNumberingAfterBreak="0">
+  <w:abstractNum w:abstractNumId="55" w15:restartNumberingAfterBreak="0">
     <w:nsid w:val="686777E7"/>
     <w:multiLevelType w:val="multilevel"/>
     <w:tmpl w:val="35F09FC6"/>
@@ -13728,7 +14090,7 @@
       </w:rPr>
     </w:lvl>
   </w:abstractNum>
-  <w:abstractNum w:abstractNumId="55" w15:restartNumberingAfterBreak="0">
+  <w:abstractNum w:abstractNumId="56" w15:restartNumberingAfterBreak="0">
     <w:nsid w:val="68E317A1"/>
     <w:multiLevelType w:val="hybridMultilevel"/>
     <w:tmpl w:val="E7ECDBB8"/>
@@ -13841,7 +14203,7 @@
       </w:rPr>
     </w:lvl>
   </w:abstractNum>
-  <w:abstractNum w:abstractNumId="56" w15:restartNumberingAfterBreak="0">
+  <w:abstractNum w:abstractNumId="57" w15:restartNumberingAfterBreak="0">
     <w:nsid w:val="6D6E581E"/>
     <w:multiLevelType w:val="hybridMultilevel"/>
     <w:tmpl w:val="726053D2"/>
@@ -13954,7 +14316,7 @@
       </w:rPr>
     </w:lvl>
   </w:abstractNum>
-  <w:abstractNum w:abstractNumId="57" w15:restartNumberingAfterBreak="0">
+  <w:abstractNum w:abstractNumId="58" w15:restartNumberingAfterBreak="0">
     <w:nsid w:val="6F9A44B0"/>
     <w:multiLevelType w:val="multilevel"/>
     <w:tmpl w:val="A55077CE"/>
@@ -14103,7 +14465,7 @@
       </w:rPr>
     </w:lvl>
   </w:abstractNum>
-  <w:abstractNum w:abstractNumId="58" w15:restartNumberingAfterBreak="0">
+  <w:abstractNum w:abstractNumId="59" w15:restartNumberingAfterBreak="0">
     <w:nsid w:val="6FA96475"/>
     <w:multiLevelType w:val="hybridMultilevel"/>
     <w:tmpl w:val="60E836FE"/>
@@ -14216,7 +14578,7 @@
       </w:rPr>
     </w:lvl>
   </w:abstractNum>
-  <w:abstractNum w:abstractNumId="59" w15:restartNumberingAfterBreak="0">
+  <w:abstractNum w:abstractNumId="60" w15:restartNumberingAfterBreak="0">
     <w:nsid w:val="724470BF"/>
     <w:multiLevelType w:val="hybridMultilevel"/>
     <w:tmpl w:val="28C0C69E"/>
@@ -14329,7 +14691,7 @@
       </w:rPr>
     </w:lvl>
   </w:abstractNum>
-  <w:abstractNum w:abstractNumId="60" w15:restartNumberingAfterBreak="0">
+  <w:abstractNum w:abstractNumId="61" w15:restartNumberingAfterBreak="0">
     <w:nsid w:val="72A74DCF"/>
     <w:multiLevelType w:val="hybridMultilevel"/>
     <w:tmpl w:val="FE3CEA34"/>
@@ -14443,7 +14805,7 @@
       </w:rPr>
     </w:lvl>
   </w:abstractNum>
-  <w:abstractNum w:abstractNumId="61" w15:restartNumberingAfterBreak="0">
+  <w:abstractNum w:abstractNumId="62" w15:restartNumberingAfterBreak="0">
     <w:nsid w:val="74774574"/>
     <w:multiLevelType w:val="multilevel"/>
     <w:tmpl w:val="62BEA548"/>
@@ -14592,7 +14954,7 @@
       </w:rPr>
     </w:lvl>
   </w:abstractNum>
-  <w:abstractNum w:abstractNumId="62" w15:restartNumberingAfterBreak="0">
+  <w:abstractNum w:abstractNumId="63" w15:restartNumberingAfterBreak="0">
     <w:nsid w:val="75B026F7"/>
     <w:multiLevelType w:val="hybridMultilevel"/>
     <w:tmpl w:val="1458C802"/>
@@ -14705,7 +15067,7 @@
       </w:rPr>
     </w:lvl>
   </w:abstractNum>
-  <w:abstractNum w:abstractNumId="63" w15:restartNumberingAfterBreak="0">
+  <w:abstractNum w:abstractNumId="64" w15:restartNumberingAfterBreak="0">
     <w:nsid w:val="76684B10"/>
     <w:multiLevelType w:val="multilevel"/>
     <w:tmpl w:val="CF3CCCC6"/>
@@ -14854,7 +15216,7 @@
       </w:rPr>
     </w:lvl>
   </w:abstractNum>
-  <w:abstractNum w:abstractNumId="64" w15:restartNumberingAfterBreak="0">
+  <w:abstractNum w:abstractNumId="65" w15:restartNumberingAfterBreak="0">
     <w:nsid w:val="797E395B"/>
     <w:multiLevelType w:val="hybridMultilevel"/>
     <w:tmpl w:val="68BA338A"/>
@@ -14967,7 +15329,7 @@
       </w:rPr>
     </w:lvl>
   </w:abstractNum>
-  <w:abstractNum w:abstractNumId="65" w15:restartNumberingAfterBreak="0">
+  <w:abstractNum w:abstractNumId="66" w15:restartNumberingAfterBreak="0">
     <w:nsid w:val="7D18433A"/>
     <w:multiLevelType w:val="multilevel"/>
     <w:tmpl w:val="B75AA25C"/>
@@ -15116,7 +15478,7 @@
       </w:rPr>
     </w:lvl>
   </w:abstractNum>
-  <w:abstractNum w:abstractNumId="66" w15:restartNumberingAfterBreak="0">
+  <w:abstractNum w:abstractNumId="67" w15:restartNumberingAfterBreak="0">
     <w:nsid w:val="7D365C5B"/>
     <w:multiLevelType w:val="multilevel"/>
     <w:tmpl w:val="A68A645E"/>
@@ -15266,205 +15628,208 @@
     </w:lvl>
   </w:abstractNum>
   <w:num w:numId="1">
-    <w:abstractNumId w:val="23"/>
+    <w:abstractNumId w:val="24"/>
   </w:num>
   <w:num w:numId="2">
     <w:abstractNumId w:val="0"/>
   </w:num>
   <w:num w:numId="3">
-    <w:abstractNumId w:val="25"/>
+    <w:abstractNumId w:val="26"/>
   </w:num>
   <w:num w:numId="4">
-    <w:abstractNumId w:val="30"/>
+    <w:abstractNumId w:val="31"/>
   </w:num>
   <w:num w:numId="5">
-    <w:abstractNumId w:val="48"/>
+    <w:abstractNumId w:val="49"/>
   </w:num>
   <w:num w:numId="6">
-    <w:abstractNumId w:val="40"/>
+    <w:abstractNumId w:val="41"/>
   </w:num>
   <w:num w:numId="7">
-    <w:abstractNumId w:val="59"/>
+    <w:abstractNumId w:val="60"/>
   </w:num>
   <w:num w:numId="8">
-    <w:abstractNumId w:val="51"/>
+    <w:abstractNumId w:val="52"/>
   </w:num>
   <w:num w:numId="9">
-    <w:abstractNumId w:val="22"/>
+    <w:abstractNumId w:val="23"/>
   </w:num>
   <w:num w:numId="10">
-    <w:abstractNumId w:val="34"/>
+    <w:abstractNumId w:val="35"/>
   </w:num>
   <w:num w:numId="11">
-    <w:abstractNumId w:val="42"/>
+    <w:abstractNumId w:val="43"/>
   </w:num>
   <w:num w:numId="12">
     <w:abstractNumId w:val="8"/>
   </w:num>
   <w:num w:numId="13">
-    <w:abstractNumId w:val="64"/>
+    <w:abstractNumId w:val="65"/>
   </w:num>
   <w:num w:numId="14">
     <w:abstractNumId w:val="7"/>
   </w:num>
   <w:num w:numId="15">
-    <w:abstractNumId w:val="63"/>
+    <w:abstractNumId w:val="64"/>
   </w:num>
   <w:num w:numId="16">
-    <w:abstractNumId w:val="35"/>
+    <w:abstractNumId w:val="36"/>
   </w:num>
   <w:num w:numId="17">
-    <w:abstractNumId w:val="49"/>
+    <w:abstractNumId w:val="50"/>
   </w:num>
   <w:num w:numId="18">
-    <w:abstractNumId w:val="18"/>
+    <w:abstractNumId w:val="19"/>
   </w:num>
   <w:num w:numId="19">
     <w:abstractNumId w:val="4"/>
   </w:num>
   <w:num w:numId="20">
-    <w:abstractNumId w:val="61"/>
+    <w:abstractNumId w:val="62"/>
   </w:num>
   <w:num w:numId="21">
-    <w:abstractNumId w:val="12"/>
+    <w:abstractNumId w:val="13"/>
   </w:num>
   <w:num w:numId="22">
+    <w:abstractNumId w:val="67"/>
+  </w:num>
+  <w:num w:numId="23">
     <w:abstractNumId w:val="66"/>
   </w:num>
-  <w:num w:numId="23">
-    <w:abstractNumId w:val="65"/>
-  </w:num>
   <w:num w:numId="24">
-    <w:abstractNumId w:val="9"/>
+    <w:abstractNumId w:val="10"/>
   </w:num>
   <w:num w:numId="25">
     <w:abstractNumId w:val="6"/>
   </w:num>
   <w:num w:numId="26">
-    <w:abstractNumId w:val="11"/>
+    <w:abstractNumId w:val="12"/>
   </w:num>
   <w:num w:numId="27">
-    <w:abstractNumId w:val="27"/>
+    <w:abstractNumId w:val="28"/>
   </w:num>
   <w:num w:numId="28">
-    <w:abstractNumId w:val="41"/>
+    <w:abstractNumId w:val="42"/>
   </w:num>
   <w:num w:numId="29">
-    <w:abstractNumId w:val="10"/>
+    <w:abstractNumId w:val="11"/>
   </w:num>
   <w:num w:numId="30">
     <w:abstractNumId w:val="2"/>
   </w:num>
   <w:num w:numId="31">
-    <w:abstractNumId w:val="17"/>
+    <w:abstractNumId w:val="18"/>
   </w:num>
   <w:num w:numId="32">
-    <w:abstractNumId w:val="53"/>
+    <w:abstractNumId w:val="54"/>
   </w:num>
   <w:num w:numId="33">
     <w:abstractNumId w:val="1"/>
   </w:num>
   <w:num w:numId="34">
-    <w:abstractNumId w:val="57"/>
+    <w:abstractNumId w:val="58"/>
   </w:num>
   <w:num w:numId="35">
-    <w:abstractNumId w:val="39"/>
+    <w:abstractNumId w:val="40"/>
   </w:num>
   <w:num w:numId="36">
-    <w:abstractNumId w:val="29"/>
+    <w:abstractNumId w:val="30"/>
   </w:num>
   <w:num w:numId="37">
-    <w:abstractNumId w:val="14"/>
+    <w:abstractNumId w:val="15"/>
   </w:num>
   <w:num w:numId="38">
-    <w:abstractNumId w:val="44"/>
+    <w:abstractNumId w:val="45"/>
   </w:num>
   <w:num w:numId="39">
-    <w:abstractNumId w:val="33"/>
+    <w:abstractNumId w:val="34"/>
   </w:num>
   <w:num w:numId="40">
     <w:abstractNumId w:val="3"/>
   </w:num>
   <w:num w:numId="41">
-    <w:abstractNumId w:val="19"/>
+    <w:abstractNumId w:val="20"/>
   </w:num>
   <w:num w:numId="42">
-    <w:abstractNumId w:val="43"/>
+    <w:abstractNumId w:val="44"/>
   </w:num>
   <w:num w:numId="43">
     <w:abstractNumId w:val="5"/>
   </w:num>
   <w:num w:numId="44">
+    <w:abstractNumId w:val="33"/>
+  </w:num>
+  <w:num w:numId="45">
+    <w:abstractNumId w:val="55"/>
+  </w:num>
+  <w:num w:numId="46">
+    <w:abstractNumId w:val="38"/>
+  </w:num>
+  <w:num w:numId="47">
+    <w:abstractNumId w:val="21"/>
+  </w:num>
+  <w:num w:numId="48">
+    <w:abstractNumId w:val="25"/>
+  </w:num>
+  <w:num w:numId="49">
+    <w:abstractNumId w:val="48"/>
+  </w:num>
+  <w:num w:numId="50">
     <w:abstractNumId w:val="32"/>
   </w:num>
-  <w:num w:numId="45">
-    <w:abstractNumId w:val="54"/>
+  <w:num w:numId="51">
+    <w:abstractNumId w:val="51"/>
   </w:num>
-  <w:num w:numId="46">
+  <w:num w:numId="52">
+    <w:abstractNumId w:val="57"/>
+  </w:num>
+  <w:num w:numId="53">
+    <w:abstractNumId w:val="61"/>
+  </w:num>
+  <w:num w:numId="54">
+    <w:abstractNumId w:val="53"/>
+  </w:num>
+  <w:num w:numId="55">
+    <w:abstractNumId w:val="17"/>
+  </w:num>
+  <w:num w:numId="56">
+    <w:abstractNumId w:val="29"/>
+  </w:num>
+  <w:num w:numId="57">
     <w:abstractNumId w:val="37"/>
   </w:num>
-  <w:num w:numId="47">
-    <w:abstractNumId w:val="20"/>
+  <w:num w:numId="58">
+    <w:abstractNumId w:val="56"/>
   </w:num>
-  <w:num w:numId="48">
-    <w:abstractNumId w:val="24"/>
+  <w:num w:numId="59">
+    <w:abstractNumId w:val="59"/>
   </w:num>
-  <w:num w:numId="49">
+  <w:num w:numId="60">
     <w:abstractNumId w:val="47"/>
   </w:num>
-  <w:num w:numId="50">
-    <w:abstractNumId w:val="31"/>
+  <w:num w:numId="61">
+    <w:abstractNumId w:val="63"/>
   </w:num>
-  <w:num w:numId="51">
-    <w:abstractNumId w:val="50"/>
+  <w:num w:numId="62">
+    <w:abstractNumId w:val="22"/>
   </w:num>
-  <w:num w:numId="52">
-    <w:abstractNumId w:val="56"/>
+  <w:num w:numId="63">
+    <w:abstractNumId w:val="27"/>
   </w:num>
-  <w:num w:numId="53">
-    <w:abstractNumId w:val="60"/>
+  <w:num w:numId="64">
+    <w:abstractNumId w:val="14"/>
   </w:num>
-  <w:num w:numId="54">
-    <w:abstractNumId w:val="52"/>
-  </w:num>
-  <w:num w:numId="55">
+  <w:num w:numId="65">
     <w:abstractNumId w:val="16"/>
   </w:num>
-  <w:num w:numId="56">
-    <w:abstractNumId w:val="28"/>
-  </w:num>
-  <w:num w:numId="57">
-    <w:abstractNumId w:val="36"/>
-  </w:num>
-  <w:num w:numId="58">
-    <w:abstractNumId w:val="55"/>
-  </w:num>
-  <w:num w:numId="59">
-    <w:abstractNumId w:val="58"/>
-  </w:num>
-  <w:num w:numId="60">
+  <w:num w:numId="66">
     <w:abstractNumId w:val="46"/>
   </w:num>
-  <w:num w:numId="61">
-    <w:abstractNumId w:val="62"/>
+  <w:num w:numId="67">
+    <w:abstractNumId w:val="39"/>
   </w:num>
-  <w:num w:numId="62">
-    <w:abstractNumId w:val="21"/>
-  </w:num>
-  <w:num w:numId="63">
-    <w:abstractNumId w:val="26"/>
-  </w:num>
-  <w:num w:numId="64">
-    <w:abstractNumId w:val="13"/>
-  </w:num>
-  <w:num w:numId="65">
-    <w:abstractNumId w:val="15"/>
-  </w:num>
-  <w:num w:numId="66">
-    <w:abstractNumId w:val="45"/>
-  </w:num>
-  <w:num w:numId="67">
-    <w:abstractNumId w:val="38"/>
+  <w:num w:numId="68">
+    <w:abstractNumId w:val="9"/>
   </w:num>
   <w:numIdMacAtCleanup w:val="65"/>
 </w:numbering>
@@ -16962,7 +17327,7 @@
 </file>
 
 <file path=customXml/itemProps1.xml><?xml version="1.0" encoding="utf-8"?>
-<ds:datastoreItem xmlns:ds="http://schemas.openxmlformats.org/officeDocument/2006/customXml" ds:itemID="{63416101-2ED9-4294-B819-F19CA3843A51}">
+<ds:datastoreItem xmlns:ds="http://schemas.openxmlformats.org/officeDocument/2006/customXml" ds:itemID="{76D499E5-238C-4BFF-A8F1-BB20D0106D89}">
   <ds:schemaRefs>
     <ds:schemaRef ds:uri="http://schemas.openxmlformats.org/officeDocument/2006/bibliography"/>
   </ds:schemaRefs>

</xml_diff>